<commit_message>
References added for Report
</commit_message>
<xml_diff>
--- a/Interim_Report_Team_Mumbai_Indians.docx
+++ b/Interim_Report_Team_Mumbai_Indians.docx
@@ -976,12 +976,7 @@
       </w:r>
       <w:proofErr w:type="spellEnd"/>
       <w:r>
-        <w:t xml:space="preserve"> and Constrain</w:t>
-      </w:r>
-      <w:bookmarkStart w:id="0" w:name="_GoBack"/>
-      <w:bookmarkEnd w:id="0"/>
-      <w:r>
-        <w:t xml:space="preserve">ed Delaunay Triangulation: Rahul </w:t>
+        <w:t xml:space="preserve"> and Constrained Delaunay Triangulation: Rahul </w:t>
       </w:r>
       <w:proofErr w:type="spellStart"/>
       <w:r>
@@ -1088,6 +1083,98 @@
       <w:r>
         <w:t>Constrained Delaunay Triangulation of Anchor vertices.</w:t>
       </w:r>
+    </w:p>
+    <w:p>
+      <w:pPr>
+        <w:pStyle w:val="Heading1"/>
+      </w:pPr>
+      <w:r>
+        <w:t>Reference</w:t>
+      </w:r>
+      <w:r>
+        <w:t>s</w:t>
+      </w:r>
+    </w:p>
+    <w:p>
+      <w:r>
+        <w:rPr>
+          <w:i/>
+        </w:rPr>
+        <w:t xml:space="preserve">David </w:t>
+      </w:r>
+      <w:proofErr w:type="spellStart"/>
+      <w:r>
+        <w:rPr>
+          <w:i/>
+        </w:rPr>
+        <w:t>Cohen­</w:t>
+      </w:r>
+      <w:r>
+        <w:rPr>
+          <w:i/>
+        </w:rPr>
+        <w:t>Steiner</w:t>
+      </w:r>
+      <w:proofErr w:type="spellEnd"/>
+      <w:r>
+        <w:rPr>
+          <w:i/>
+        </w:rPr>
+        <w:t xml:space="preserve">, Pierre </w:t>
+      </w:r>
+      <w:proofErr w:type="spellStart"/>
+      <w:r>
+        <w:rPr>
+          <w:i/>
+        </w:rPr>
+        <w:t>Alliez</w:t>
+      </w:r>
+      <w:proofErr w:type="spellEnd"/>
+      <w:r>
+        <w:rPr>
+          <w:i/>
+        </w:rPr>
+        <w:t xml:space="preserve">, Mathieu </w:t>
+      </w:r>
+      <w:proofErr w:type="spellStart"/>
+      <w:r>
+        <w:rPr>
+          <w:i/>
+        </w:rPr>
+        <w:t>Desbrun</w:t>
+      </w:r>
+      <w:proofErr w:type="spellEnd"/>
+      <w:r>
+        <w:rPr>
+          <w:i/>
+        </w:rPr>
+        <w:t xml:space="preserve">; </w:t>
+      </w:r>
+      <w:proofErr w:type="spellStart"/>
+      <w:r>
+        <w:rPr>
+          <w:i/>
+        </w:rPr>
+        <w:t>Variational</w:t>
+      </w:r>
+      <w:proofErr w:type="spellEnd"/>
+      <w:r>
+        <w:rPr>
+          <w:i/>
+        </w:rPr>
+        <w:t xml:space="preserve"> Sha</w:t>
+      </w:r>
+      <w:r>
+        <w:rPr>
+          <w:i/>
+        </w:rPr>
+        <w:t>pe Approximation;</w:t>
+      </w:r>
+      <w:r>
+        <w:t xml:space="preserve"> SIGGRAPH 2004.</w:t>
+      </w:r>
+      <w:bookmarkStart w:id="0" w:name="_GoBack"/>
+      <w:bookmarkEnd w:id="0"/>
     </w:p>
     <w:sectPr>
       <w:pgSz w:w="12240" w:h="15840"/>

</xml_diff>